<commit_message>
Added docs and fixed spawn points at level warp.
</commit_message>
<xml_diff>
--- a/Editor Notes.docx
+++ b/Editor Notes.docx
@@ -7,12 +7,20 @@
         <w:pStyle w:val="Title"/>
       </w:pPr>
       <w:r>
-        <w:t>Modes</w:t>
+        <w:t>Rogue Quest Level Editor</w:t>
       </w:r>
     </w:p>
     <w:p>
       <w:pPr>
         <w:pStyle w:val="Heading1"/>
+      </w:pPr>
+      <w:r>
+        <w:t>Modes</w:t>
+      </w:r>
+    </w:p>
+    <w:p>
+      <w:pPr>
+        <w:pStyle w:val="Heading2"/>
       </w:pPr>
       <w:r>
         <w:t>Add / Delete Mode</w:t>
@@ -151,7 +159,7 @@
     </w:p>
     <w:p>
       <w:pPr>
-        <w:pStyle w:val="Heading1"/>
+        <w:pStyle w:val="Heading2"/>
       </w:pPr>
       <w:r>
         <w:lastRenderedPageBreak/>
@@ -362,6 +370,311 @@
         <w:t xml:space="preserve"> will deselect all selected tiles, as will changing the mode.</w:t>
       </w:r>
     </w:p>
+    <w:p>
+      <w:r>
+        <w:t xml:space="preserve">You can also use the keyboard </w:t>
+      </w:r>
+      <w:r>
+        <w:t xml:space="preserve">to modify the selected tiles. The </w:t>
+      </w:r>
+      <w:r>
+        <w:rPr>
+          <w:b/>
+          <w:bCs/>
+        </w:rPr>
+        <w:t>up</w:t>
+      </w:r>
+      <w:r>
+        <w:t xml:space="preserve">, </w:t>
+      </w:r>
+      <w:r>
+        <w:rPr>
+          <w:b/>
+          <w:bCs/>
+        </w:rPr>
+        <w:t>down</w:t>
+      </w:r>
+      <w:r>
+        <w:t xml:space="preserve">, </w:t>
+      </w:r>
+      <w:r>
+        <w:rPr>
+          <w:b/>
+          <w:bCs/>
+        </w:rPr>
+        <w:t>left</w:t>
+      </w:r>
+      <w:r>
+        <w:t xml:space="preserve"> and </w:t>
+      </w:r>
+      <w:r>
+        <w:rPr>
+          <w:b/>
+          <w:bCs/>
+        </w:rPr>
+        <w:t>right</w:t>
+      </w:r>
+      <w:r>
+        <w:t xml:space="preserve"> keys will move the selected tiles one pixel in the respective direction and the </w:t>
+      </w:r>
+      <w:r>
+        <w:rPr>
+          <w:b/>
+          <w:bCs/>
+        </w:rPr>
+        <w:t>delete</w:t>
+      </w:r>
+      <w:r>
+        <w:t xml:space="preserve"> key will delete the selected tiles.</w:t>
+      </w:r>
+    </w:p>
+    <w:p>
+      <w:pPr>
+        <w:pStyle w:val="Heading2"/>
+      </w:pPr>
+      <w:r>
+        <w:lastRenderedPageBreak/>
+        <w:t>Shape Mode</w:t>
+      </w:r>
+    </w:p>
+    <w:p>
+      <w:r>
+        <w:rPr>
+          <w:noProof/>
+        </w:rPr>
+        <w:drawing>
+          <wp:inline distT="0" distB="0" distL="0" distR="0" wp14:anchorId="41EE60C7" wp14:editId="3EB0A5F1">
+            <wp:extent cx="5943600" cy="4513580"/>
+            <wp:effectExtent l="0" t="0" r="0" b="1270"/>
+            <wp:docPr id="3" name="Picture 3"/>
+            <wp:cNvGraphicFramePr>
+              <a:graphicFrameLocks xmlns:a="http://schemas.openxmlformats.org/drawingml/2006/main" noChangeAspect="1"/>
+            </wp:cNvGraphicFramePr>
+            <a:graphic xmlns:a="http://schemas.openxmlformats.org/drawingml/2006/main">
+              <a:graphicData uri="http://schemas.openxmlformats.org/drawingml/2006/picture">
+                <pic:pic xmlns:pic="http://schemas.openxmlformats.org/drawingml/2006/picture">
+                  <pic:nvPicPr>
+                    <pic:cNvPr id="1" name=""/>
+                    <pic:cNvPicPr/>
+                  </pic:nvPicPr>
+                  <pic:blipFill>
+                    <a:blip r:embed="rId7"/>
+                    <a:stretch>
+                      <a:fillRect/>
+                    </a:stretch>
+                  </pic:blipFill>
+                  <pic:spPr>
+                    <a:xfrm>
+                      <a:off x="0" y="0"/>
+                      <a:ext cx="5943600" cy="4513580"/>
+                    </a:xfrm>
+                    <a:prstGeom prst="rect">
+                      <a:avLst/>
+                    </a:prstGeom>
+                  </pic:spPr>
+                </pic:pic>
+              </a:graphicData>
+            </a:graphic>
+          </wp:inline>
+        </w:drawing>
+      </w:r>
+    </w:p>
+    <w:p>
+      <w:r>
+        <w:t xml:space="preserve">Shape mode allows you to flood fill the selected tiles using the </w:t>
+      </w:r>
+      <w:r>
+        <w:rPr>
+          <w:b/>
+          <w:bCs/>
+        </w:rPr>
+        <w:t>left mouse button</w:t>
+      </w:r>
+      <w:r>
+        <w:t xml:space="preserve"> or flood delete using the </w:t>
+      </w:r>
+      <w:r>
+        <w:rPr>
+          <w:b/>
+          <w:bCs/>
+        </w:rPr>
+        <w:t>right mouse button</w:t>
+      </w:r>
+      <w:r>
+        <w:t>.</w:t>
+      </w:r>
+    </w:p>
+    <w:p>
+      <w:pPr>
+        <w:pStyle w:val="Heading1"/>
+      </w:pPr>
+      <w:r>
+        <w:t>Special Tiles</w:t>
+      </w:r>
+    </w:p>
+    <w:p>
+      <w:pPr>
+        <w:pStyle w:val="Heading2"/>
+      </w:pPr>
+      <w:r>
+        <w:t>Spawn Points</w:t>
+      </w:r>
+    </w:p>
+    <w:p>
+      <w:r>
+        <w:t>Each level requires a spawn point. The spawn point is where the player will appear when they enter the level.</w:t>
+      </w:r>
+    </w:p>
+    <w:p>
+      <w:r>
+        <w:t xml:space="preserve">There are three colors of </w:t>
+      </w:r>
+      <w:r>
+        <w:t xml:space="preserve">spawn points </w:t>
+      </w:r>
+      <w:r>
+        <w:t xml:space="preserve">but they are all the same, the colors are provided for contrast purposes on whatever terrain you want to place them. These </w:t>
+      </w:r>
+      <w:r>
+        <w:t xml:space="preserve">spawn points </w:t>
+      </w:r>
+      <w:r>
+        <w:t>are not visible when playing in game.</w:t>
+      </w:r>
+    </w:p>
+    <w:p/>
+    <w:p>
+      <w:r>
+        <w:rPr>
+          <w:noProof/>
+        </w:rPr>
+        <w:lastRenderedPageBreak/>
+        <w:drawing>
+          <wp:inline distT="0" distB="0" distL="0" distR="0" wp14:anchorId="62F9D053" wp14:editId="712F1626">
+            <wp:extent cx="5943600" cy="4703445"/>
+            <wp:effectExtent l="0" t="0" r="0" b="1905"/>
+            <wp:docPr id="5" name="Picture 5"/>
+            <wp:cNvGraphicFramePr>
+              <a:graphicFrameLocks xmlns:a="http://schemas.openxmlformats.org/drawingml/2006/main" noChangeAspect="1"/>
+            </wp:cNvGraphicFramePr>
+            <a:graphic xmlns:a="http://schemas.openxmlformats.org/drawingml/2006/main">
+              <a:graphicData uri="http://schemas.openxmlformats.org/drawingml/2006/picture">
+                <pic:pic xmlns:pic="http://schemas.openxmlformats.org/drawingml/2006/picture">
+                  <pic:nvPicPr>
+                    <pic:cNvPr id="1" name=""/>
+                    <pic:cNvPicPr/>
+                  </pic:nvPicPr>
+                  <pic:blipFill>
+                    <a:blip r:embed="rId8"/>
+                    <a:stretch>
+                      <a:fillRect/>
+                    </a:stretch>
+                  </pic:blipFill>
+                  <pic:spPr>
+                    <a:xfrm>
+                      <a:off x="0" y="0"/>
+                      <a:ext cx="5943600" cy="4703445"/>
+                    </a:xfrm>
+                    <a:prstGeom prst="rect">
+                      <a:avLst/>
+                    </a:prstGeom>
+                  </pic:spPr>
+                </pic:pic>
+              </a:graphicData>
+            </a:graphic>
+          </wp:inline>
+        </w:drawing>
+      </w:r>
+    </w:p>
+    <w:p>
+      <w:pPr>
+        <w:pStyle w:val="Heading2"/>
+      </w:pPr>
+      <w:r>
+        <w:lastRenderedPageBreak/>
+        <w:t>Level Warps</w:t>
+      </w:r>
+    </w:p>
+    <w:p>
+      <w:r>
+        <w:rPr>
+          <w:noProof/>
+        </w:rPr>
+        <w:drawing>
+          <wp:inline distT="0" distB="0" distL="0" distR="0" wp14:anchorId="32EBA9ED" wp14:editId="5B02DA7D">
+            <wp:extent cx="5943600" cy="4703445"/>
+            <wp:effectExtent l="0" t="0" r="0" b="1905"/>
+            <wp:docPr id="4" name="Picture 4"/>
+            <wp:cNvGraphicFramePr>
+              <a:graphicFrameLocks xmlns:a="http://schemas.openxmlformats.org/drawingml/2006/main" noChangeAspect="1"/>
+            </wp:cNvGraphicFramePr>
+            <a:graphic xmlns:a="http://schemas.openxmlformats.org/drawingml/2006/main">
+              <a:graphicData uri="http://schemas.openxmlformats.org/drawingml/2006/picture">
+                <pic:pic xmlns:pic="http://schemas.openxmlformats.org/drawingml/2006/picture">
+                  <pic:nvPicPr>
+                    <pic:cNvPr id="1" name=""/>
+                    <pic:cNvPicPr/>
+                  </pic:nvPicPr>
+                  <pic:blipFill>
+                    <a:blip r:embed="rId9"/>
+                    <a:stretch>
+                      <a:fillRect/>
+                    </a:stretch>
+                  </pic:blipFill>
+                  <pic:spPr>
+                    <a:xfrm>
+                      <a:off x="0" y="0"/>
+                      <a:ext cx="5943600" cy="4703445"/>
+                    </a:xfrm>
+                    <a:prstGeom prst="rect">
+                      <a:avLst/>
+                    </a:prstGeom>
+                  </pic:spPr>
+                </pic:pic>
+              </a:graphicData>
+            </a:graphic>
+          </wp:inline>
+        </w:drawing>
+      </w:r>
+    </w:p>
+    <w:p>
+      <w:r>
+        <w:t>Level warps are used to send the player to another level in the game. There are three colors of warps but they are all the same, the colors are provided for contrast purposes on whatever terrain you want to place them. These warps are not visible when playing in game.</w:t>
+      </w:r>
+    </w:p>
+    <w:p>
+      <w:r>
+        <w:t xml:space="preserve">After placing a warp, you can select it using the selection mode then </w:t>
+      </w:r>
+      <w:r>
+        <w:rPr>
+          <w:b/>
+          <w:bCs/>
+        </w:rPr>
+        <w:t>double left click</w:t>
+      </w:r>
+      <w:r>
+        <w:t xml:space="preserve"> on it with the </w:t>
+      </w:r>
+      <w:r>
+        <w:rPr>
+          <w:b/>
+          <w:bCs/>
+        </w:rPr>
+        <w:t>mouse</w:t>
+      </w:r>
+      <w:r>
+        <w:rPr>
+          <w:b/>
+          <w:bCs/>
+        </w:rPr>
+        <w:t xml:space="preserve"> </w:t>
+      </w:r>
+      <w:r>
+        <w:t>to bring up the level selection screen. When the player intersects this tile in game, they will be instantly warped to the selected level.</w:t>
+      </w:r>
+    </w:p>
+    <w:p/>
     <w:sectPr>
       <w:pgSz w:w="12240" w:h="15840"/>
       <w:pgMar w:top="1440" w:right="1440" w:bottom="1440" w:left="1440" w:header="720" w:footer="720" w:gutter="0"/>
@@ -792,6 +1105,28 @@
       <w:szCs w:val="32"/>
     </w:rPr>
   </w:style>
+  <w:style w:type="paragraph" w:styleId="Heading2">
+    <w:name w:val="heading 2"/>
+    <w:basedOn w:val="Normal"/>
+    <w:next w:val="Normal"/>
+    <w:link w:val="Heading2Char"/>
+    <w:uiPriority w:val="9"/>
+    <w:unhideWhenUsed/>
+    <w:qFormat/>
+    <w:rsid w:val="007D5D51"/>
+    <w:pPr>
+      <w:keepNext/>
+      <w:keepLines/>
+      <w:spacing w:before="40" w:after="0"/>
+      <w:outlineLvl w:val="1"/>
+    </w:pPr>
+    <w:rPr>
+      <w:rFonts w:asciiTheme="majorHAnsi" w:eastAsiaTheme="majorEastAsia" w:hAnsiTheme="majorHAnsi" w:cstheme="majorBidi"/>
+      <w:color w:val="2F5496" w:themeColor="accent1" w:themeShade="BF"/>
+      <w:sz w:val="26"/>
+      <w:szCs w:val="26"/>
+    </w:rPr>
+  </w:style>
   <w:style w:type="character" w:default="1" w:styleId="DefaultParagraphFont">
     <w:name w:val="Default Paragraph Font"/>
     <w:uiPriority w:val="1"/>
@@ -864,6 +1199,50 @@
       <w:color w:val="2F5496" w:themeColor="accent1" w:themeShade="BF"/>
       <w:sz w:val="32"/>
       <w:szCs w:val="32"/>
+    </w:rPr>
+  </w:style>
+  <w:style w:type="paragraph" w:styleId="Subtitle">
+    <w:name w:val="Subtitle"/>
+    <w:basedOn w:val="Normal"/>
+    <w:next w:val="Normal"/>
+    <w:link w:val="SubtitleChar"/>
+    <w:uiPriority w:val="11"/>
+    <w:qFormat/>
+    <w:rsid w:val="007D5D51"/>
+    <w:pPr>
+      <w:numPr>
+        <w:ilvl w:val="1"/>
+      </w:numPr>
+    </w:pPr>
+    <w:rPr>
+      <w:rFonts w:eastAsiaTheme="minorEastAsia"/>
+      <w:color w:val="5A5A5A" w:themeColor="text1" w:themeTint="A5"/>
+      <w:spacing w:val="15"/>
+    </w:rPr>
+  </w:style>
+  <w:style w:type="character" w:customStyle="1" w:styleId="SubtitleChar">
+    <w:name w:val="Subtitle Char"/>
+    <w:basedOn w:val="DefaultParagraphFont"/>
+    <w:link w:val="Subtitle"/>
+    <w:uiPriority w:val="11"/>
+    <w:rsid w:val="007D5D51"/>
+    <w:rPr>
+      <w:rFonts w:eastAsiaTheme="minorEastAsia"/>
+      <w:color w:val="5A5A5A" w:themeColor="text1" w:themeTint="A5"/>
+      <w:spacing w:val="15"/>
+    </w:rPr>
+  </w:style>
+  <w:style w:type="character" w:customStyle="1" w:styleId="Heading2Char">
+    <w:name w:val="Heading 2 Char"/>
+    <w:basedOn w:val="DefaultParagraphFont"/>
+    <w:link w:val="Heading2"/>
+    <w:uiPriority w:val="9"/>
+    <w:rsid w:val="007D5D51"/>
+    <w:rPr>
+      <w:rFonts w:asciiTheme="majorHAnsi" w:eastAsiaTheme="majorEastAsia" w:hAnsiTheme="majorHAnsi" w:cstheme="majorBidi"/>
+      <w:color w:val="2F5496" w:themeColor="accent1" w:themeShade="BF"/>
+      <w:sz w:val="26"/>
+      <w:szCs w:val="26"/>
     </w:rPr>
   </w:style>
 </w:styles>

</xml_diff>